<commit_message>
Horizontal separators, fixes formatting
</commit_message>
<xml_diff>
--- a/TAG.Content.Microsoft.Test/Documents/SimpleText.docx
+++ b/TAG.Content.Microsoft.Test/Documents/SimpleText.docx
@@ -168,6 +168,9 @@
     </w:p>
     <w:p>
       <w:pPr>
+        <w:pBdr>
+          <w:bottom w:val="single" w:sz="6" w:space="1" w:color="auto"/>
+        </w:pBdr>
         <w:rPr>
           <w:lang w:val="en-US"/>
         </w:rPr>
@@ -211,6 +214,113 @@
           <w:lang w:val="en-US"/>
         </w:rPr>
         <w:t>.</w:t>
+      </w:r>
+    </w:p>
+    <w:p>
+      <w:pPr>
+        <w:rPr>
+          <w:b/>
+          <w:bCs/>
+          <w:lang w:val="en-US"/>
+        </w:rPr>
+      </w:pPr>
+      <w:r>
+        <w:rPr>
+          <w:lang w:val="en-US"/>
+        </w:rPr>
+        <w:t>The test also tests pa</w:t>
+      </w:r>
+      <w:r>
+        <w:rPr>
+          <w:b/>
+          <w:bCs/>
+          <w:lang w:val="en-US"/>
+        </w:rPr>
+        <w:t>rtia</w:t>
+      </w:r>
+      <w:r>
+        <w:rPr>
+          <w:lang w:val="en-US"/>
+        </w:rPr>
+        <w:t>l f</w:t>
+      </w:r>
+      <w:r>
+        <w:rPr>
+          <w:u w:val="single"/>
+          <w:lang w:val="en-US"/>
+        </w:rPr>
+        <w:t>o</w:t>
+      </w:r>
+      <w:r>
+        <w:rPr>
+          <w:i/>
+          <w:iCs/>
+          <w:u w:val="single"/>
+          <w:lang w:val="en-US"/>
+        </w:rPr>
+        <w:t>r</w:t>
+      </w:r>
+      <w:r>
+        <w:rPr>
+          <w:b/>
+          <w:bCs/>
+          <w:i/>
+          <w:iCs/>
+          <w:u w:val="single"/>
+          <w:lang w:val="en-US"/>
+        </w:rPr>
+        <w:t>m</w:t>
+      </w:r>
+      <w:r>
+        <w:rPr>
+          <w:i/>
+          <w:iCs/>
+          <w:u w:val="single"/>
+          <w:lang w:val="en-US"/>
+        </w:rPr>
+        <w:t>a</w:t>
+      </w:r>
+      <w:r>
+        <w:rPr>
+          <w:u w:val="single"/>
+          <w:lang w:val="en-US"/>
+        </w:rPr>
+        <w:t>t</w:t>
+      </w:r>
+      <w:r>
+        <w:rPr>
+          <w:lang w:val="en-US"/>
+        </w:rPr>
+        <w:t xml:space="preserve">s. It also tests formats </w:t>
+      </w:r>
+      <w:r>
+        <w:rPr>
+          <w:b/>
+          <w:bCs/>
+          <w:lang w:val="en-US"/>
+        </w:rPr>
+        <w:t>across</w:t>
+      </w:r>
+    </w:p>
+    <w:p>
+      <w:pPr>
+        <w:rPr>
+          <w:lang w:val="en-US"/>
+        </w:rPr>
+      </w:pPr>
+      <w:r>
+        <w:rPr>
+          <w:b/>
+          <w:bCs/>
+          <w:lang w:val="en-US"/>
+        </w:rPr>
+        <w:t>paragraph</w:t>
+      </w:r>
+      <w:r>
+        <w:rPr>
+          <w:lang w:val="en-US"/>
+        </w:rPr>
+        <w:t xml:space="preserve"> boundaries.</w:t>
       </w:r>
     </w:p>
     <w:sectPr>

</xml_diff>